<commit_message>
EXP 8 7 12
</commit_message>
<xml_diff>
--- a/EXP8/EXP8.docx
+++ b/EXP8/EXP8.docx
@@ -28,17 +28,8 @@
           <w:sz w:val="28"/>
           <w:szCs w:val="28"/>
         </w:rPr>
-        <w:t xml:space="preserve"> INPUT AND </w:t>
+        <w:t xml:space="preserve"> INPUT AND OUTPUT :</w:t>
       </w:r>
-      <w:proofErr w:type="gramStart"/>
-      <w:r>
-        <w:rPr>
-          <w:sz w:val="28"/>
-          <w:szCs w:val="28"/>
-        </w:rPr>
-        <w:t>OUTPUT :</w:t>
-      </w:r>
-      <w:proofErr w:type="gramEnd"/>
     </w:p>
     <w:p>
       <w:pPr>
@@ -58,14 +49,12 @@
       <w:r>
         <w:rPr>
           <w:noProof/>
-          <w:sz w:val="28"/>
-          <w:szCs w:val="28"/>
         </w:rPr>
         <w:drawing>
-          <wp:inline distT="0" distB="0" distL="0" distR="0" wp14:anchorId="101AF44E" wp14:editId="1B203219">
+          <wp:inline distT="0" distB="0" distL="0" distR="0" wp14:anchorId="21EBEA17" wp14:editId="08D9DF44">
             <wp:extent cx="5731510" cy="3582035"/>
             <wp:effectExtent l="0" t="0" r="2540" b="0"/>
-            <wp:docPr id="1" name="Picture 1"/>
+            <wp:docPr id="3" name="Picture 3"/>
             <wp:cNvGraphicFramePr>
               <a:graphicFrameLocks xmlns:a="http://schemas.openxmlformats.org/drawingml/2006/main" noChangeAspect="1"/>
             </wp:cNvGraphicFramePr>
@@ -73,8 +62,10 @@
               <a:graphicData uri="http://schemas.openxmlformats.org/drawingml/2006/picture">
                 <pic:pic xmlns:pic="http://schemas.openxmlformats.org/drawingml/2006/picture">
                   <pic:nvPicPr>
-                    <pic:cNvPr id="1" name="Picture 1"/>
-                    <pic:cNvPicPr/>
+                    <pic:cNvPr id="0" name="Picture 1"/>
+                    <pic:cNvPicPr>
+                      <a:picLocks noChangeAspect="1" noChangeArrowheads="1"/>
+                    </pic:cNvPicPr>
                   </pic:nvPicPr>
                   <pic:blipFill>
                     <a:blip r:embed="rId4" cstate="print">
@@ -84,11 +75,12 @@
                         </a:ext>
                       </a:extLst>
                     </a:blip>
+                    <a:srcRect/>
                     <a:stretch>
                       <a:fillRect/>
                     </a:stretch>
                   </pic:blipFill>
-                  <pic:spPr>
+                  <pic:spPr bwMode="auto">
                     <a:xfrm>
                       <a:off x="0" y="0"/>
                       <a:ext cx="5731510" cy="3582035"/>
@@ -96,6 +88,10 @@
                     <a:prstGeom prst="rect">
                       <a:avLst/>
                     </a:prstGeom>
+                    <a:noFill/>
+                    <a:ln>
+                      <a:noFill/>
+                    </a:ln>
                   </pic:spPr>
                 </pic:pic>
               </a:graphicData>

</xml_diff>